<commit_message>
Added first skeleton of QuickView feature
</commit_message>
<xml_diff>
--- a/thoughts.docx
+++ b/thoughts.docx
@@ -250,50 +250,111 @@
     <w:p>
       <w:pPr>
         <w:pStyle w:val="NoteLevel1"/>
+        <w:rPr>
+          <w:lang w:val="it-IT"/>
+        </w:rPr>
+      </w:pPr>
+      <w:r>
+        <w:rPr>
+          <w:lang w:val="it-IT"/>
+        </w:rPr>
+        <w:t>src/webviewsearch.cpp</w:t>
+      </w:r>
+    </w:p>
+    <w:p>
+      <w:pPr>
+        <w:pStyle w:val="NoteLevel2"/>
+        <w:rPr>
+          <w:lang w:val="it-IT"/>
+        </w:rPr>
+      </w:pPr>
+      <w:r>
+        <w:rPr>
+          <w:lang w:val="it-IT"/>
+        </w:rPr>
+        <w:t>defines the widget to be displayed in a tab</w:t>
+      </w:r>
+    </w:p>
+    <w:p>
+      <w:pPr>
+        <w:pStyle w:val="NoteLevel2"/>
+        <w:rPr>
+          <w:lang w:val="it-IT"/>
+        </w:rPr>
+      </w:pPr>
+      <w:r>
+        <w:rPr>
+          <w:lang w:val="it-IT"/>
+        </w:rPr>
+        <w:t>WebViewWithSearch::WebViewWithSearch(</w:t>
+      </w:r>
+      <w:r>
+        <w:rPr>
+          <w:lang w:val="it-IT"/>
+        </w:rPr>
+        <w:t>) is responsible for creating the blank widget when a tabi s opened</w:t>
+      </w:r>
+    </w:p>
+    <w:p>
+      <w:pPr>
+        <w:pStyle w:val="NoteLevel2"/>
         <w:numPr>
           <w:ilvl w:val="0"/>
           <w:numId w:val="0"/>
         </w:numPr>
-      </w:pPr>
-      <w:r>
-        <w:t>src/</w:t>
-      </w:r>
-      <w:r>
-        <w:t>toolbarsearch</w:t>
-      </w:r>
-      <w:r>
-        <w:t>.cpp</w:t>
-      </w:r>
-    </w:p>
-    <w:p>
-      <w:pPr>
-        <w:pStyle w:val="NoteLevel2"/>
-      </w:pPr>
-      <w:r>
-        <w:t>defines the search widget and functionalities</w:t>
-      </w:r>
-    </w:p>
-    <w:p>
-      <w:pPr>
-        <w:pStyle w:val="NoteLevel2"/>
-        <w:rPr>
-          <w:lang w:val="it-IT"/>
-        </w:rPr>
-      </w:pPr>
-      <w:r>
-        <w:rPr>
-          <w:lang w:val="it-IT"/>
-        </w:rPr>
-        <w:t>void ToolbarSearch::searchNow()</w:t>
-      </w:r>
-      <w:r>
-        <w:rPr>
-          <w:lang w:val="it-IT"/>
-        </w:rPr>
-        <w:t xml:space="preserve"> handles the searches</w:t>
-      </w:r>
+        <w:ind w:left="1080"/>
+        <w:rPr>
+          <w:lang w:val="it-IT"/>
+        </w:rPr>
+      </w:pPr>
       <w:bookmarkStart w:id="0" w:name="_GoBack"/>
       <w:bookmarkEnd w:id="0"/>
+    </w:p>
+    <w:p>
+      <w:pPr>
+        <w:pStyle w:val="NoteLevel1"/>
+        <w:numPr>
+          <w:ilvl w:val="0"/>
+          <w:numId w:val="0"/>
+        </w:numPr>
+      </w:pPr>
+      <w:r>
+        <w:t>src/</w:t>
+      </w:r>
+      <w:r>
+        <w:t>toolbarsearch</w:t>
+      </w:r>
+      <w:r>
+        <w:t>.cpp</w:t>
+      </w:r>
+    </w:p>
+    <w:p>
+      <w:pPr>
+        <w:pStyle w:val="NoteLevel2"/>
+      </w:pPr>
+      <w:r>
+        <w:t>defines the search widget and functionalities</w:t>
+      </w:r>
+    </w:p>
+    <w:p>
+      <w:pPr>
+        <w:pStyle w:val="NoteLevel2"/>
+        <w:rPr>
+          <w:lang w:val="it-IT"/>
+        </w:rPr>
+      </w:pPr>
+      <w:r>
+        <w:rPr>
+          <w:lang w:val="it-IT"/>
+        </w:rPr>
+        <w:t>void ToolbarSearch::searchNow()</w:t>
+      </w:r>
+      <w:r>
+        <w:rPr>
+          <w:lang w:val="it-IT"/>
+        </w:rPr>
+        <w:t xml:space="preserve"> handles the searches</w:t>
+      </w:r>
     </w:p>
     <w:p>
       <w:pPr>

</xml_diff>

<commit_message>
Seems that having a Omnibox in Arora is easier than I thouhgt
</commit_message>
<xml_diff>
--- a/thoughts.docx
+++ b/thoughts.docx
@@ -307,8 +307,6 @@
           <w:lang w:val="it-IT"/>
         </w:rPr>
       </w:pPr>
-      <w:bookmarkStart w:id="0" w:name="_GoBack"/>
-      <w:bookmarkEnd w:id="0"/>
     </w:p>
     <w:p>
       <w:pPr>
@@ -358,12 +356,65 @@
     </w:p>
     <w:p>
       <w:pPr>
+        <w:pStyle w:val="NoteLevel1"/>
+      </w:pPr>
+    </w:p>
+    <w:p>
+      <w:pPr>
+        <w:pStyle w:val="NoteLevel1"/>
+        <w:rPr>
+          <w:lang w:val="it-IT"/>
+        </w:rPr>
+      </w:pPr>
+      <w:r>
+        <w:t xml:space="preserve">src/locationbar/locationbar.cpp </w:t>
+      </w:r>
+      <w:r>
+        <w:rPr>
+          <w:lang w:val="it-IT"/>
+        </w:rPr>
+        <w:t xml:space="preserve"> </w:t>
+      </w:r>
+    </w:p>
+    <w:p>
+      <w:pPr>
         <w:pStyle w:val="NoteLevel2"/>
-        <w:numPr>
-          <w:ilvl w:val="0"/>
-          <w:numId w:val="0"/>
-        </w:numPr>
-        <w:ind w:left="1080"/>
+        <w:rPr>
+          <w:lang w:val="it-IT"/>
+        </w:rPr>
+      </w:pPr>
+      <w:r>
+        <w:rPr>
+          <w:lang w:val="it-IT"/>
+        </w:rPr>
+        <w:t>handles the widget for entering URLs</w:t>
+      </w:r>
+    </w:p>
+    <w:p>
+      <w:pPr>
+        <w:pStyle w:val="NoteLevel2"/>
+        <w:rPr>
+          <w:lang w:val="it-IT"/>
+        </w:rPr>
+      </w:pPr>
+      <w:r>
+        <w:rPr>
+          <w:lang w:val="it-IT"/>
+        </w:rPr>
+        <w:t>LocationBar::keyPressEvent(QKeyEvent *event)</w:t>
+      </w:r>
+      <w:r>
+        <w:rPr>
+          <w:lang w:val="it-IT"/>
+        </w:rPr>
+        <w:t xml:space="preserve"> handles the input text</w:t>
+      </w:r>
+      <w:bookmarkStart w:id="0" w:name="_GoBack"/>
+      <w:bookmarkEnd w:id="0"/>
+    </w:p>
+    <w:p>
+      <w:pPr>
+        <w:pStyle w:val="NoteLevel1"/>
       </w:pPr>
     </w:p>
     <w:p>

</xml_diff>